<commit_message>
Last RASD Commit (12th)
</commit_message>
<xml_diff>
--- a/RASD/Tables SequenceDiagrams/TabAdminNewEvent.docx
+++ b/RASD/Tables SequenceDiagrams/TabAdminNewEvent.docx
@@ -39,8 +39,6 @@
                 <w:u w:val="single"/>
               </w:rPr>
             </w:pPr>
-            <w:bookmarkStart w:id="0" w:name="_GoBack"/>
-            <w:bookmarkEnd w:id="0"/>
             <w:proofErr w:type="spellStart"/>
             <w:r>
               <w:rPr>
@@ -1040,8 +1038,28 @@
                 <w:sz w:val="40"/>
                 <w:szCs w:val="34"/>
               </w:rPr>
-              <w:t> [G1]</w:t>
-            </w:r>
+              <w:t> [G2</w:t>
+            </w:r>
+            <w:r>
+              <w:rPr>
+                <w:rFonts w:ascii="Angsana New" w:hAnsi="Angsana New" w:cs="Angsana New"/>
+                <w:color w:val="000000"/>
+                <w:sz w:val="40"/>
+                <w:szCs w:val="34"/>
+              </w:rPr>
+              <w:t>]</w:t>
+            </w:r>
+            <w:r>
+              <w:rPr>
+                <w:rFonts w:ascii="Angsana New" w:hAnsi="Angsana New" w:cs="Angsana New"/>
+                <w:color w:val="000000"/>
+                <w:sz w:val="40"/>
+                <w:szCs w:val="34"/>
+              </w:rPr>
+              <w:t xml:space="preserve"> [G5]</w:t>
+            </w:r>
+            <w:bookmarkStart w:id="0" w:name="_GoBack"/>
+            <w:bookmarkEnd w:id="0"/>
           </w:p>
         </w:tc>
       </w:tr>
@@ -2014,7 +2032,7 @@
 </file>
 
 <file path=customXml/itemProps1.xml><?xml version="1.0" encoding="utf-8"?>
-<ds:datastoreItem xmlns:ds="http://schemas.openxmlformats.org/officeDocument/2006/customXml" ds:itemID="{2369BB31-BE53-4075-93E0-6C9F34A62A41}">
+<ds:datastoreItem xmlns:ds="http://schemas.openxmlformats.org/officeDocument/2006/customXml" ds:itemID="{20FCF156-2A5A-47B4-9C56-DE07895729CC}">
   <ds:schemaRefs>
     <ds:schemaRef ds:uri="http://schemas.openxmlformats.org/officeDocument/2006/bibliography"/>
   </ds:schemaRefs>

</xml_diff>